<commit_message>
Changes to SSU documents-trener
</commit_message>
<xml_diff>
--- a/Faza2-SSU/elena/Brisanje_Sopstvenog_Izazova/SSU_Brisanje_Sopstvenog_Izazova.docx
+++ b/Faza2-SSU/elena/Brisanje_Sopstvenog_Izazova/SSU_Brisanje_Sopstvenog_Izazova.docx
@@ -3897,7 +3897,13 @@
         <w:ind w:left="2410" w:hanging="283"/>
       </w:pPr>
       <w:r>
-        <w:t xml:space="preserve">Koraci 3, 4 i 5 su isti kao u slucaju </w:t>
+        <w:t>Koraci 3, 4 i 5 su isti kao u slu</w:t>
+      </w:r>
+      <w:r>
+        <w:t>č</w:t>
+      </w:r>
+      <w:r>
+        <w:t xml:space="preserve">aju </w:t>
       </w:r>
       <w:r>
         <w:t>2.2.1.</w:t>
@@ -3998,7 +4004,28 @@
       </w:pPr>
       <w:bookmarkStart w:id="14" w:name="_Toc99206106"/>
       <w:r>
-        <w:t>Trener neuspesno brise izazov sa stranice zavrsenih izazova</w:t>
+        <w:t>Trener neuspe</w:t>
+      </w:r>
+      <w:r>
+        <w:rPr>
+          <w:lang w:val="hr-HR"/>
+        </w:rPr>
+        <w:t>š</w:t>
+      </w:r>
+      <w:r>
+        <w:t>no bri</w:t>
+      </w:r>
+      <w:r>
+        <w:t>š</w:t>
+      </w:r>
+      <w:r>
+        <w:t>e izazov sa stranice zavr</w:t>
+      </w:r>
+      <w:r>
+        <w:t>š</w:t>
+      </w:r>
+      <w:r>
+        <w:t>enih izazova</w:t>
       </w:r>
       <w:bookmarkEnd w:id="14"/>
     </w:p>
@@ -4140,16 +4167,11 @@
       <w:r>
         <w:t xml:space="preserve">ava treneru da ukloni izazov iz svoje evidencije </w:t>
       </w:r>
-      <w:proofErr w:type="gramStart"/>
       <w:r>
         <w:t>i</w:t>
       </w:r>
       <w:r>
-        <w:t xml:space="preserve"> time</w:t>
-      </w:r>
-      <w:proofErr w:type="gramEnd"/>
-      <w:r>
-        <w:t xml:space="preserve"> onemogu</w:t>
+        <w:t xml:space="preserve"> time onemogu</w:t>
       </w:r>
       <w:r>
         <w:t>ć</w:t>
@@ -6035,21 +6057,6 @@
 </file>
 
 <file path=customXml/item1.xml><?xml version="1.0" encoding="utf-8"?>
-<?mso-contentType ?>
-<FormTemplates xmlns="http://schemas.microsoft.com/sharepoint/v3/contenttype/forms">
-  <Display>DocumentLibraryForm</Display>
-  <Edit>DocumentLibraryForm</Edit>
-  <New>DocumentLibraryForm</New>
-</FormTemplates>
-</file>
-
-<file path=customXml/item2.xml><?xml version="1.0" encoding="utf-8"?>
-<p:properties xmlns:p="http://schemas.microsoft.com/office/2006/metadata/properties" xmlns:xsi="http://www.w3.org/2001/XMLSchema-instance" xmlns:pc="http://schemas.microsoft.com/office/infopath/2007/PartnerControls">
-  <documentManagement/>
-</p:properties>
-</file>
-
-<file path=customXml/item3.xml><?xml version="1.0" encoding="utf-8"?>
 <ct:contentTypeSchema xmlns:ct="http://schemas.microsoft.com/office/2006/metadata/contentType" xmlns:ma="http://schemas.microsoft.com/office/2006/metadata/properties/metaAttributes" ct:_="" ma:_="" ma:contentTypeName="Document" ma:contentTypeID="0x0101004471259A92B63F4A9CBA7A68C0211989" ma:contentTypeVersion="2" ma:contentTypeDescription="Create a new document." ma:contentTypeScope="" ma:versionID="330731539cf7eece4ebe4434f419d7d5">
   <xsd:schema xmlns:xsd="http://www.w3.org/2001/XMLSchema" xmlns:xs="http://www.w3.org/2001/XMLSchema" xmlns:p="http://schemas.microsoft.com/office/2006/metadata/properties" xmlns:ns3="a91dc498-d4b0-471b-840a-69dea8b1269f" targetNamespace="http://schemas.microsoft.com/office/2006/metadata/properties" ma:root="true" ma:fieldsID="e7fa96df5720a06f637c6a63d18e8406" ns3:_="">
     <xsd:import namespace="a91dc498-d4b0-471b-840a-69dea8b1269f"/>
@@ -6181,24 +6188,22 @@
 </ct:contentTypeSchema>
 </file>
 
-<file path=customXml/itemProps1.xml><?xml version="1.0" encoding="utf-8"?>
-<ds:datastoreItem xmlns:ds="http://schemas.openxmlformats.org/officeDocument/2006/customXml" ds:itemID="{BF44F7B4-3C53-4144-9374-BA31630F6A7A}">
-  <ds:schemaRefs>
-    <ds:schemaRef ds:uri="http://schemas.microsoft.com/sharepoint/v3/contenttype/forms"/>
-  </ds:schemaRefs>
-</ds:datastoreItem>
+<file path=customXml/item2.xml><?xml version="1.0" encoding="utf-8"?>
+<p:properties xmlns:p="http://schemas.microsoft.com/office/2006/metadata/properties" xmlns:xsi="http://www.w3.org/2001/XMLSchema-instance" xmlns:pc="http://schemas.microsoft.com/office/infopath/2007/PartnerControls">
+  <documentManagement/>
+</p:properties>
 </file>
 
-<file path=customXml/itemProps2.xml><?xml version="1.0" encoding="utf-8"?>
-<ds:datastoreItem xmlns:ds="http://schemas.openxmlformats.org/officeDocument/2006/customXml" ds:itemID="{58ACC249-8E35-4D55-B6E3-763A62D50CC6}">
-  <ds:schemaRefs>
-    <ds:schemaRef ds:uri="http://schemas.microsoft.com/office/2006/metadata/properties"/>
-    <ds:schemaRef ds:uri="http://schemas.microsoft.com/office/infopath/2007/PartnerControls"/>
-  </ds:schemaRefs>
-</ds:datastoreItem>
+<file path=customXml/item3.xml><?xml version="1.0" encoding="utf-8"?>
+<?mso-contentType ?>
+<FormTemplates xmlns="http://schemas.microsoft.com/sharepoint/v3/contenttype/forms">
+  <Display>DocumentLibraryForm</Display>
+  <Edit>DocumentLibraryForm</Edit>
+  <New>DocumentLibraryForm</New>
+</FormTemplates>
 </file>
 
-<file path=customXml/itemProps3.xml><?xml version="1.0" encoding="utf-8"?>
+<file path=customXml/itemProps1.xml><?xml version="1.0" encoding="utf-8"?>
 <ds:datastoreItem xmlns:ds="http://schemas.openxmlformats.org/officeDocument/2006/customXml" ds:itemID="{04DAD06B-080B-47B8-B931-3067B10BA7C1}">
   <ds:schemaRefs>
     <ds:schemaRef ds:uri="http://schemas.microsoft.com/office/2006/metadata/contentType"/>
@@ -6214,4 +6219,21 @@
     <ds:schemaRef ds:uri="http://schemas.microsoft.com/internal/obd"/>
   </ds:schemaRefs>
 </ds:datastoreItem>
+</file>
+
+<file path=customXml/itemProps2.xml><?xml version="1.0" encoding="utf-8"?>
+<ds:datastoreItem xmlns:ds="http://schemas.openxmlformats.org/officeDocument/2006/customXml" ds:itemID="{58ACC249-8E35-4D55-B6E3-763A62D50CC6}">
+  <ds:schemaRefs>
+    <ds:schemaRef ds:uri="http://schemas.microsoft.com/office/2006/metadata/properties"/>
+    <ds:schemaRef ds:uri="http://schemas.microsoft.com/office/infopath/2007/PartnerControls"/>
+  </ds:schemaRefs>
+</ds:datastoreItem>
+</file>
+
+<file path=customXml/itemProps3.xml><?xml version="1.0" encoding="utf-8"?>
+<ds:datastoreItem xmlns:ds="http://schemas.openxmlformats.org/officeDocument/2006/customXml" ds:itemID="{BF44F7B4-3C53-4144-9374-BA31630F6A7A}">
+  <ds:schemaRefs>
+    <ds:schemaRef ds:uri="http://schemas.microsoft.com/sharepoint/v3/contenttype/forms"/>
+  </ds:schemaRefs>
+</ds:datastoreItem>
 </file>
</xml_diff>

<commit_message>
Changes to ssu documents
</commit_message>
<xml_diff>
--- a/Faza2-SSU/elena/Brisanje_Sopstvenog_Izazova/SSU_Brisanje_Sopstvenog_Izazova.docx
+++ b/Faza2-SSU/elena/Brisanje_Sopstvenog_Izazova/SSU_Brisanje_Sopstvenog_Izazova.docx
@@ -57,7 +57,13 @@
         <w:jc w:val="center"/>
       </w:pPr>
       <w:r>
-        <w:t xml:space="preserve">verzija 1.0. </w:t>
+        <w:t>verzija 1.</w:t>
+      </w:r>
+      <w:r>
+        <w:t>1</w:t>
+      </w:r>
+      <w:r>
+        <w:t>.</w:t>
       </w:r>
     </w:p>
     <w:p>
@@ -88,7 +94,7 @@
     </w:p>
     <w:p>
       <w:pPr>
-        <w:spacing w:after="156" w:line="256" w:lineRule="auto"/>
+        <w:spacing w:after="158" w:line="256" w:lineRule="auto"/>
         <w:ind w:left="0" w:firstLine="0"/>
         <w:jc w:val="left"/>
       </w:pPr>
@@ -101,7 +107,7 @@
     </w:p>
     <w:p>
       <w:pPr>
-        <w:spacing w:after="159" w:line="256" w:lineRule="auto"/>
+        <w:spacing w:after="156" w:line="256" w:lineRule="auto"/>
         <w:ind w:left="0" w:firstLine="0"/>
         <w:jc w:val="left"/>
       </w:pPr>
@@ -114,7 +120,7 @@
     </w:p>
     <w:p>
       <w:pPr>
-        <w:spacing w:after="156" w:line="256" w:lineRule="auto"/>
+        <w:spacing w:after="158" w:line="256" w:lineRule="auto"/>
         <w:ind w:left="0" w:firstLine="0"/>
         <w:jc w:val="left"/>
       </w:pPr>
@@ -127,7 +133,7 @@
     </w:p>
     <w:p>
       <w:pPr>
-        <w:spacing w:after="158" w:line="256" w:lineRule="auto"/>
+        <w:spacing w:after="0" w:line="256" w:lineRule="auto"/>
         <w:ind w:left="0" w:firstLine="0"/>
         <w:jc w:val="left"/>
       </w:pPr>
@@ -140,110 +146,6 @@
     </w:p>
     <w:p>
       <w:pPr>
-        <w:spacing w:after="156" w:line="256" w:lineRule="auto"/>
-        <w:ind w:left="0" w:firstLine="0"/>
-        <w:jc w:val="left"/>
-      </w:pPr>
-      <w:r>
-        <w:rPr>
-          <w:sz w:val="22"/>
-        </w:rPr>
-        <w:t xml:space="preserve"> </w:t>
-      </w:r>
-    </w:p>
-    <w:p>
-      <w:pPr>
-        <w:spacing w:after="156" w:line="256" w:lineRule="auto"/>
-        <w:ind w:left="0" w:firstLine="0"/>
-        <w:jc w:val="left"/>
-      </w:pPr>
-      <w:r>
-        <w:rPr>
-          <w:sz w:val="22"/>
-        </w:rPr>
-        <w:t xml:space="preserve"> </w:t>
-      </w:r>
-    </w:p>
-    <w:p>
-      <w:pPr>
-        <w:spacing w:after="158" w:line="256" w:lineRule="auto"/>
-        <w:ind w:left="0" w:firstLine="0"/>
-        <w:jc w:val="left"/>
-      </w:pPr>
-      <w:r>
-        <w:rPr>
-          <w:sz w:val="22"/>
-        </w:rPr>
-        <w:t xml:space="preserve"> </w:t>
-      </w:r>
-    </w:p>
-    <w:p>
-      <w:pPr>
-        <w:spacing w:after="156" w:line="256" w:lineRule="auto"/>
-        <w:ind w:left="0" w:firstLine="0"/>
-        <w:jc w:val="left"/>
-      </w:pPr>
-      <w:r>
-        <w:rPr>
-          <w:sz w:val="22"/>
-        </w:rPr>
-        <w:t xml:space="preserve"> </w:t>
-      </w:r>
-    </w:p>
-    <w:p>
-      <w:pPr>
-        <w:spacing w:after="158" w:line="256" w:lineRule="auto"/>
-        <w:ind w:left="0" w:firstLine="0"/>
-        <w:jc w:val="left"/>
-      </w:pPr>
-      <w:r>
-        <w:rPr>
-          <w:sz w:val="22"/>
-        </w:rPr>
-        <w:t xml:space="preserve"> </w:t>
-      </w:r>
-    </w:p>
-    <w:p>
-      <w:pPr>
-        <w:spacing w:after="156" w:line="256" w:lineRule="auto"/>
-        <w:ind w:left="0" w:firstLine="0"/>
-        <w:jc w:val="left"/>
-      </w:pPr>
-      <w:r>
-        <w:rPr>
-          <w:sz w:val="22"/>
-        </w:rPr>
-        <w:t xml:space="preserve"> </w:t>
-      </w:r>
-    </w:p>
-    <w:p>
-      <w:pPr>
-        <w:spacing w:after="158" w:line="256" w:lineRule="auto"/>
-        <w:ind w:left="0" w:firstLine="0"/>
-        <w:jc w:val="left"/>
-      </w:pPr>
-      <w:r>
-        <w:rPr>
-          <w:sz w:val="22"/>
-        </w:rPr>
-        <w:t xml:space="preserve"> </w:t>
-      </w:r>
-    </w:p>
-    <w:p>
-      <w:pPr>
-        <w:spacing w:after="0" w:line="256" w:lineRule="auto"/>
-        <w:ind w:left="0" w:firstLine="0"/>
-        <w:jc w:val="left"/>
-      </w:pPr>
-      <w:r>
-        <w:rPr>
-          <w:sz w:val="22"/>
-        </w:rPr>
-        <w:t xml:space="preserve"> </w:t>
-      </w:r>
-    </w:p>
-    <w:p>
-      <w:pPr>
         <w:spacing w:after="0" w:line="256" w:lineRule="auto"/>
         <w:ind w:left="0" w:firstLine="0"/>
         <w:jc w:val="center"/>
@@ -252,7 +154,6 @@
         <w:rPr>
           <w:noProof/>
         </w:rPr>
-        <w:lastRenderedPageBreak/>
         <w:drawing>
           <wp:inline distT="0" distB="0" distL="0" distR="0" wp14:anchorId="6DB37DEF" wp14:editId="2D42E4D6">
             <wp:extent cx="2423160" cy="1775460"/>
@@ -305,6 +206,62 @@
     </w:p>
     <w:p>
       <w:pPr>
+        <w:spacing w:after="0" w:line="256" w:lineRule="auto"/>
+        <w:ind w:left="0" w:firstLine="0"/>
+        <w:jc w:val="center"/>
+      </w:pPr>
+    </w:p>
+    <w:p>
+      <w:pPr>
+        <w:spacing w:after="0" w:line="256" w:lineRule="auto"/>
+        <w:ind w:left="0" w:firstLine="0"/>
+        <w:jc w:val="center"/>
+      </w:pPr>
+    </w:p>
+    <w:p>
+      <w:pPr>
+        <w:spacing w:after="0" w:line="256" w:lineRule="auto"/>
+        <w:ind w:left="0" w:firstLine="0"/>
+        <w:jc w:val="center"/>
+      </w:pPr>
+    </w:p>
+    <w:p>
+      <w:pPr>
+        <w:spacing w:after="0" w:line="256" w:lineRule="auto"/>
+        <w:ind w:left="0" w:firstLine="0"/>
+        <w:jc w:val="center"/>
+      </w:pPr>
+    </w:p>
+    <w:p>
+      <w:pPr>
+        <w:spacing w:after="0" w:line="256" w:lineRule="auto"/>
+        <w:ind w:left="0" w:firstLine="0"/>
+        <w:jc w:val="center"/>
+      </w:pPr>
+    </w:p>
+    <w:p>
+      <w:pPr>
+        <w:spacing w:after="0" w:line="256" w:lineRule="auto"/>
+        <w:ind w:left="0" w:firstLine="0"/>
+        <w:jc w:val="center"/>
+      </w:pPr>
+    </w:p>
+    <w:p>
+      <w:pPr>
+        <w:spacing w:after="0" w:line="256" w:lineRule="auto"/>
+        <w:ind w:left="0" w:firstLine="0"/>
+        <w:jc w:val="center"/>
+      </w:pPr>
+    </w:p>
+    <w:p>
+      <w:pPr>
+        <w:spacing w:after="0" w:line="256" w:lineRule="auto"/>
+        <w:ind w:left="0" w:firstLine="0"/>
+        <w:jc w:val="center"/>
+      </w:pPr>
+    </w:p>
+    <w:p>
+      <w:pPr>
         <w:spacing w:after="213" w:line="256" w:lineRule="auto"/>
         <w:ind w:left="0" w:right="2417" w:firstLine="0"/>
         <w:jc w:val="left"/>
@@ -326,6 +283,7 @@
         <w:rPr>
           <w:sz w:val="40"/>
         </w:rPr>
+        <w:lastRenderedPageBreak/>
         <w:t xml:space="preserve">Zapisnik o verzijama dokumenta </w:t>
       </w:r>
     </w:p>
@@ -630,7 +588,7 @@
               <w:rPr>
                 <w:sz w:val="22"/>
               </w:rPr>
-              <w:t xml:space="preserve"> </w:t>
+              <w:t xml:space="preserve">14.04.2022. </w:t>
             </w:r>
           </w:p>
         </w:tc>
@@ -655,7 +613,7 @@
               <w:rPr>
                 <w:sz w:val="22"/>
               </w:rPr>
-              <w:t xml:space="preserve"> </w:t>
+              <w:t xml:space="preserve">1.1. </w:t>
             </w:r>
           </w:p>
         </w:tc>
@@ -680,7 +638,7 @@
               <w:rPr>
                 <w:sz w:val="22"/>
               </w:rPr>
-              <w:t xml:space="preserve"> </w:t>
+              <w:t xml:space="preserve">Usvojene promene iz faze formalne inspekcije </w:t>
             </w:r>
           </w:p>
         </w:tc>
@@ -705,7 +663,7 @@
               <w:rPr>
                 <w:sz w:val="22"/>
               </w:rPr>
-              <w:t xml:space="preserve"> </w:t>
+              <w:t xml:space="preserve"> Elena Vidić</w:t>
             </w:r>
           </w:p>
         </w:tc>
@@ -1197,7 +1155,6 @@
         <w:rPr>
           <w:sz w:val="22"/>
         </w:rPr>
-        <w:lastRenderedPageBreak/>
         <w:t xml:space="preserve"> </w:t>
       </w:r>
     </w:p>
@@ -1268,58 +1225,6 @@
     </w:p>
     <w:p>
       <w:pPr>
-        <w:spacing w:after="156" w:line="256" w:lineRule="auto"/>
-        <w:ind w:left="0" w:firstLine="0"/>
-        <w:jc w:val="left"/>
-      </w:pPr>
-      <w:r>
-        <w:rPr>
-          <w:sz w:val="22"/>
-        </w:rPr>
-        <w:t xml:space="preserve"> </w:t>
-      </w:r>
-    </w:p>
-    <w:p>
-      <w:pPr>
-        <w:spacing w:after="156" w:line="256" w:lineRule="auto"/>
-        <w:ind w:left="0" w:firstLine="0"/>
-        <w:jc w:val="left"/>
-      </w:pPr>
-      <w:r>
-        <w:rPr>
-          <w:sz w:val="22"/>
-        </w:rPr>
-        <w:t xml:space="preserve"> </w:t>
-      </w:r>
-    </w:p>
-    <w:p>
-      <w:pPr>
-        <w:spacing w:after="158" w:line="256" w:lineRule="auto"/>
-        <w:ind w:left="0" w:firstLine="0"/>
-        <w:jc w:val="left"/>
-      </w:pPr>
-      <w:r>
-        <w:rPr>
-          <w:sz w:val="22"/>
-        </w:rPr>
-        <w:t xml:space="preserve"> </w:t>
-      </w:r>
-    </w:p>
-    <w:p>
-      <w:pPr>
-        <w:spacing w:after="0" w:line="256" w:lineRule="auto"/>
-        <w:ind w:left="0" w:firstLine="0"/>
-        <w:jc w:val="left"/>
-      </w:pPr>
-      <w:r>
-        <w:rPr>
-          <w:sz w:val="22"/>
-        </w:rPr>
-        <w:t xml:space="preserve"> </w:t>
-      </w:r>
-    </w:p>
-    <w:p>
-      <w:pPr>
         <w:spacing w:after="0" w:line="256" w:lineRule="auto"/>
         <w:ind w:left="0" w:right="5" w:firstLine="0"/>
         <w:jc w:val="center"/>
@@ -1328,6 +1233,7 @@
         <w:rPr>
           <w:sz w:val="40"/>
         </w:rPr>
+        <w:lastRenderedPageBreak/>
         <w:t xml:space="preserve">Sadržaj </w:t>
       </w:r>
     </w:p>
@@ -1351,7 +1257,6 @@
           <w:docPartGallery w:val="Table of Contents"/>
         </w:docPartObj>
       </w:sdtPr>
-      <w:sdtEndPr/>
       <w:sdtContent>
         <w:p>
           <w:pPr>
@@ -1811,7 +1716,7 @@
                 <w:noProof/>
                 <w:webHidden/>
               </w:rPr>
-              <w:t>5</w:t>
+              <w:t>4</w:t>
             </w:r>
             <w:r>
               <w:rPr>
@@ -1903,7 +1808,7 @@
                 <w:noProof/>
                 <w:webHidden/>
               </w:rPr>
-              <w:t>6</w:t>
+              <w:t>5</w:t>
             </w:r>
             <w:r>
               <w:rPr>
@@ -1995,7 +1900,7 @@
                 <w:noProof/>
                 <w:webHidden/>
               </w:rPr>
-              <w:t>6</w:t>
+              <w:t>5</w:t>
             </w:r>
             <w:r>
               <w:rPr>
@@ -2087,7 +1992,7 @@
                 <w:noProof/>
                 <w:webHidden/>
               </w:rPr>
-              <w:t>6</w:t>
+              <w:t>5</w:t>
             </w:r>
             <w:r>
               <w:rPr>
@@ -2169,7 +2074,7 @@
               <w:rPr>
                 <w:webHidden/>
               </w:rPr>
-              <w:t>6</w:t>
+              <w:t>5</w:t>
             </w:r>
             <w:r>
               <w:rPr>
@@ -2250,7 +2155,7 @@
               <w:rPr>
                 <w:webHidden/>
               </w:rPr>
-              <w:t>6</w:t>
+              <w:t>5</w:t>
             </w:r>
             <w:r>
               <w:rPr>
@@ -2331,7 +2236,7 @@
               <w:rPr>
                 <w:webHidden/>
               </w:rPr>
-              <w:t>7</w:t>
+              <w:t>6</w:t>
             </w:r>
             <w:r>
               <w:rPr>
@@ -2412,7 +2317,7 @@
               <w:rPr>
                 <w:webHidden/>
               </w:rPr>
-              <w:t>7</w:t>
+              <w:t>6</w:t>
             </w:r>
             <w:r>
               <w:rPr>
@@ -2503,7 +2408,7 @@
                 <w:noProof/>
                 <w:webHidden/>
               </w:rPr>
-              <w:t>7</w:t>
+              <w:t>6</w:t>
             </w:r>
             <w:r>
               <w:rPr>
@@ -2595,7 +2500,7 @@
                 <w:noProof/>
                 <w:webHidden/>
               </w:rPr>
-              <w:t>7</w:t>
+              <w:t>6</w:t>
             </w:r>
             <w:r>
               <w:rPr>
@@ -2687,7 +2592,7 @@
                 <w:noProof/>
                 <w:webHidden/>
               </w:rPr>
-              <w:t>7</w:t>
+              <w:t>6</w:t>
             </w:r>
             <w:r>
               <w:rPr>
@@ -2700,7 +2605,6 @@
         </w:p>
         <w:p>
           <w:r>
-            <w:lastRenderedPageBreak/>
             <w:fldChar w:fldCharType="end"/>
           </w:r>
         </w:p>
@@ -2773,7 +2677,7 @@
     </w:p>
     <w:p>
       <w:pPr>
-        <w:spacing w:after="156" w:line="256" w:lineRule="auto"/>
+        <w:spacing w:after="0" w:line="256" w:lineRule="auto"/>
         <w:ind w:left="0" w:firstLine="0"/>
         <w:jc w:val="left"/>
       </w:pPr>
@@ -2786,63 +2690,12 @@
     </w:p>
     <w:p>
       <w:pPr>
-        <w:spacing w:after="158" w:line="256" w:lineRule="auto"/>
-        <w:ind w:left="0" w:firstLine="0"/>
-        <w:jc w:val="left"/>
-      </w:pPr>
-      <w:r>
-        <w:rPr>
-          <w:sz w:val="22"/>
-        </w:rPr>
-        <w:t xml:space="preserve"> </w:t>
-      </w:r>
-    </w:p>
-    <w:p>
-      <w:pPr>
-        <w:spacing w:after="156" w:line="256" w:lineRule="auto"/>
-        <w:ind w:left="0" w:firstLine="0"/>
-        <w:jc w:val="left"/>
-      </w:pPr>
-      <w:r>
-        <w:rPr>
-          <w:sz w:val="22"/>
-        </w:rPr>
-        <w:t xml:space="preserve"> </w:t>
-      </w:r>
-    </w:p>
-    <w:p>
-      <w:pPr>
-        <w:spacing w:after="158" w:line="256" w:lineRule="auto"/>
-        <w:ind w:left="0" w:firstLine="0"/>
-        <w:jc w:val="left"/>
-      </w:pPr>
-      <w:r>
-        <w:rPr>
-          <w:sz w:val="22"/>
-        </w:rPr>
-        <w:t xml:space="preserve"> </w:t>
-      </w:r>
-    </w:p>
-    <w:p>
-      <w:pPr>
-        <w:spacing w:after="0" w:line="256" w:lineRule="auto"/>
-        <w:ind w:left="0" w:firstLine="0"/>
-        <w:jc w:val="left"/>
-      </w:pPr>
-      <w:r>
-        <w:rPr>
-          <w:sz w:val="22"/>
-        </w:rPr>
-        <w:t xml:space="preserve"> </w:t>
-      </w:r>
-    </w:p>
-    <w:p>
-      <w:pPr>
         <w:pStyle w:val="Heading1"/>
         <w:ind w:left="345" w:hanging="360"/>
       </w:pPr>
       <w:bookmarkStart w:id="1" w:name="_Toc99206095"/>
       <w:r>
+        <w:lastRenderedPageBreak/>
         <w:t>Uvod</w:t>
       </w:r>
       <w:bookmarkEnd w:id="1"/>
@@ -2991,7 +2844,6 @@
       </w:pPr>
       <w:bookmarkStart w:id="6" w:name="_Toc99206099"/>
       <w:r>
-        <w:lastRenderedPageBreak/>
         <w:t>Otvorena pitanja</w:t>
       </w:r>
       <w:bookmarkEnd w:id="6"/>
@@ -3496,13 +3348,6 @@
     </w:tbl>
     <w:p>
       <w:pPr>
-        <w:spacing w:after="0" w:line="256" w:lineRule="auto"/>
-        <w:ind w:left="1440" w:firstLine="0"/>
-        <w:jc w:val="left"/>
-      </w:pPr>
-    </w:p>
-    <w:p>
-      <w:pPr>
         <w:spacing w:after="160" w:line="256" w:lineRule="auto"/>
         <w:ind w:left="0" w:firstLine="0"/>
         <w:jc w:val="left"/>
@@ -3511,7 +3356,22 @@
           <w:sz w:val="40"/>
         </w:rPr>
       </w:pPr>
-      <w:r>
+    </w:p>
+    <w:p>
+      <w:pPr>
+        <w:spacing w:after="160" w:line="259" w:lineRule="auto"/>
+        <w:ind w:left="0" w:firstLine="0"/>
+        <w:jc w:val="left"/>
+        <w:rPr>
+          <w:b/>
+          <w:sz w:val="40"/>
+        </w:rPr>
+      </w:pPr>
+      <w:r>
+        <w:rPr>
+          <w:b/>
+          <w:sz w:val="40"/>
+        </w:rPr>
         <w:br w:type="page"/>
       </w:r>
     </w:p>
@@ -3561,7 +3421,16 @@
         <w:t>ima samo trener</w:t>
       </w:r>
       <w:r>
-        <w:t>. Trener moze obrisati izazov iz svoje evidencije teku</w:t>
+        <w:t>. Trener mo</w:t>
+      </w:r>
+      <w:r>
+        <w:rPr>
+          <w:lang w:val="hr-HR"/>
+        </w:rPr>
+        <w:t>ž</w:t>
+      </w:r>
+      <w:r>
+        <w:t>e obrisati izazov iz svoje evidencije teku</w:t>
       </w:r>
       <w:r>
         <w:t>ć</w:t>
@@ -3591,7 +3460,25 @@
         <w:t>ć</w:t>
       </w:r>
       <w:r>
-        <w:t xml:space="preserve">i vise da prijave taj izazov ali oni korisnici koji su ga vec prijavili ili zavrsili </w:t>
+        <w:t>i vi</w:t>
+      </w:r>
+      <w:r>
+        <w:t>š</w:t>
+      </w:r>
+      <w:r>
+        <w:t>e da prijave taj izazov ali oni korisnici koji su ga ve</w:t>
+      </w:r>
+      <w:r>
+        <w:t>ć</w:t>
+      </w:r>
+      <w:r>
+        <w:t xml:space="preserve"> prijavili ili zavr</w:t>
+      </w:r>
+      <w:r>
+        <w:t>š</w:t>
+      </w:r>
+      <w:r>
+        <w:t xml:space="preserve">ili </w:t>
       </w:r>
       <w:r>
         <w:t>ć</w:t>
@@ -3829,7 +3716,13 @@
         </w:numPr>
       </w:pPr>
       <w:r>
-        <w:t>Trener pritiska dugme “My Challenges” i iz padajuceg menija</w:t>
+        <w:t>Trener pritiska dugme “My Challenges” i iz padaju</w:t>
+      </w:r>
+      <w:r>
+        <w:t>ć</w:t>
+      </w:r>
+      <w:r>
+        <w:t>eg menija</w:t>
       </w:r>
       <w:r>
         <w:t xml:space="preserve"> koji se nalazi na komandnoj liniji</w:t>
@@ -3854,7 +3747,13 @@
         <w:t>š</w:t>
       </w:r>
       <w:r>
-        <w:t>eni na koje se korisnici vi</w:t>
+        <w:t>eni</w:t>
+      </w:r>
+      <w:r>
+        <w:t>,</w:t>
+      </w:r>
+      <w:r>
+        <w:t xml:space="preserve"> na koje se korisnici vi</w:t>
       </w:r>
       <w:r>
         <w:t>š</w:t>
@@ -3927,7 +3826,6 @@
       </w:pPr>
       <w:bookmarkStart w:id="13" w:name="_Toc99206105"/>
       <w:r>
-        <w:lastRenderedPageBreak/>
         <w:t>Trener neuspešno briše izazov sa stranice teku</w:t>
       </w:r>
       <w:r>
@@ -4167,17 +4065,28 @@
       <w:r>
         <w:t xml:space="preserve">ava treneru da ukloni izazov iz svoje evidencije </w:t>
       </w:r>
+      <w:proofErr w:type="gramStart"/>
       <w:r>
         <w:t>i</w:t>
       </w:r>
       <w:r>
-        <w:t xml:space="preserve"> time onemogu</w:t>
+        <w:t xml:space="preserve"> time</w:t>
+      </w:r>
+      <w:proofErr w:type="gramEnd"/>
+      <w:r>
+        <w:t xml:space="preserve"> onemogu</w:t>
       </w:r>
       <w:r>
         <w:t>ć</w:t>
       </w:r>
       <w:r>
-        <w:t>i novim korisnicima, koji izazov nisu prijavili, da ga prijave.</w:t>
+        <w:t>i novim korisnicima, koji izazov nisu prijavili, da ga prijave</w:t>
+      </w:r>
+      <w:r>
+        <w:t>, takođe se baza podataka ažurira</w:t>
+      </w:r>
+      <w:r>
+        <w:t>.</w:t>
       </w:r>
     </w:p>
     <w:sectPr>
@@ -5015,7 +4924,7 @@
       </w:pPr>
     </w:lvl>
   </w:abstractNum>
-  <w:num w:numId="1">
+  <w:num w:numId="1" w16cid:durableId="1692074806">
     <w:abstractNumId w:val="5"/>
     <w:lvlOverride w:ilvl="0">
       <w:startOverride w:val="1"/>
@@ -5045,7 +4954,7 @@
       <w:startOverride w:val="1"/>
     </w:lvlOverride>
   </w:num>
-  <w:num w:numId="2">
+  <w:num w:numId="2" w16cid:durableId="776363859">
     <w:abstractNumId w:val="0"/>
     <w:lvlOverride w:ilvl="0">
       <w:startOverride w:val="1"/>
@@ -5075,22 +4984,22 @@
       <w:startOverride w:val="1"/>
     </w:lvlOverride>
   </w:num>
-  <w:num w:numId="3">
+  <w:num w:numId="3" w16cid:durableId="1383560959">
     <w:abstractNumId w:val="3"/>
   </w:num>
-  <w:num w:numId="4">
+  <w:num w:numId="4" w16cid:durableId="1853644789">
     <w:abstractNumId w:val="0"/>
   </w:num>
-  <w:num w:numId="5">
+  <w:num w:numId="5" w16cid:durableId="617685441">
     <w:abstractNumId w:val="4"/>
   </w:num>
-  <w:num w:numId="6">
+  <w:num w:numId="6" w16cid:durableId="2015833958">
     <w:abstractNumId w:val="6"/>
   </w:num>
-  <w:num w:numId="7">
+  <w:num w:numId="7" w16cid:durableId="417140671">
     <w:abstractNumId w:val="2"/>
   </w:num>
-  <w:num w:numId="8">
+  <w:num w:numId="8" w16cid:durableId="2008097343">
     <w:abstractNumId w:val="1"/>
   </w:num>
 </w:numbering>

</xml_diff>